<commit_message>
nmv 15 09 2022
</commit_message>
<xml_diff>
--- a/TS-Kramam/TS-7.5/TS 7.5 Malayalam Krama Paatam Corrections.docx
+++ b/TS-Kramam/TS-7.5/TS 7.5 Malayalam Krama Paatam Corrections.docx
@@ -75,7 +75,29 @@
           <w:szCs w:val="32"/>
           <w:u w:val="single"/>
         </w:rPr>
-        <w:t>7.4 Malayalam</w:t>
+        <w:t>7.</w:t>
+      </w:r>
+      <w:r>
+        <w:rPr>
+          <w:b/>
+          <w:bCs/>
+          <w:sz w:val="32"/>
+          <w:szCs w:val="32"/>
+          <w:u w:val="single"/>
+        </w:rPr>
+        <w:t>5</w:t>
+      </w:r>
+      <w:bookmarkStart w:id="0" w:name="_GoBack"/>
+      <w:bookmarkEnd w:id="0"/>
+      <w:r>
+        <w:rPr>
+          <w:b/>
+          <w:bCs/>
+          <w:sz w:val="32"/>
+          <w:szCs w:val="32"/>
+          <w:u w:val="single"/>
+        </w:rPr>
+        <w:t xml:space="preserve"> Malayalam</w:t>
       </w:r>
       <w:r>
         <w:rPr>
@@ -16579,8 +16601,6 @@
           <w:bCs/>
         </w:rPr>
       </w:pPr>
-      <w:bookmarkStart w:id="0" w:name="_GoBack"/>
-      <w:bookmarkEnd w:id="0"/>
       <w:r>
         <w:rPr>
           <w:b/>
@@ -17126,7 +17146,7 @@
         <w:bCs/>
         <w:noProof/>
       </w:rPr>
-      <w:t>4</w:t>
+      <w:t>6</w:t>
     </w:r>
     <w:r>
       <w:rPr>
@@ -18221,7 +18241,7 @@
 </file>
 
 <file path=customXml/itemProps1.xml><?xml version="1.0" encoding="utf-8"?>
-<ds:datastoreItem xmlns:ds="http://schemas.openxmlformats.org/officeDocument/2006/customXml" ds:itemID="{DA7B4F95-6C06-447E-914D-E39345D66681}">
+<ds:datastoreItem xmlns:ds="http://schemas.openxmlformats.org/officeDocument/2006/customXml" ds:itemID="{D35E5090-FEB9-456C-A117-BCBE3A4370AE}">
   <ds:schemaRefs>
     <ds:schemaRef ds:uri="http://schemas.openxmlformats.org/officeDocument/2006/bibliography"/>
   </ds:schemaRefs>

</xml_diff>